<commit_message>
save PDF version of teaching files
</commit_message>
<xml_diff>
--- a/EDI_Publishing/Macrosystems_EDDIE_Module_2_CrossScale_Interactions/cross_scale_interactions_README.docx
+++ b/EDI_Publishing/Macrosystems_EDDIE_Module_2_CrossScale_Interactions/cross_scale_interactions_README.docx
@@ -525,15 +525,7 @@
               <w:spacing w:after="0" w:line="240" w:lineRule="auto"/>
             </w:pPr>
             <w:r>
-              <w:t xml:space="preserve">File to configure lake biogeochemical parameters for Aquatic </w:t>
-            </w:r>
-            <w:proofErr w:type="spellStart"/>
-            <w:r>
-              <w:t>Ecodynamics</w:t>
-            </w:r>
-            <w:proofErr w:type="spellEnd"/>
-            <w:r>
-              <w:t xml:space="preserve"> (AED) to simulate oxygen, carbon, phosphorus, and nitrogen dynamics, among others for Lake Mendota. Save </w:t>
+              <w:t xml:space="preserve">File to configure lake biogeochemical parameters for Aquatic Ecodynamics (AED) to simulate oxygen, carbon, phosphorus, and nitrogen dynamics, among others for Lake Mendota. Save </w:t>
             </w:r>
             <w:proofErr w:type="gramStart"/>
             <w:r>
@@ -1833,15 +1825,7 @@
               <w:spacing w:after="0" w:line="240" w:lineRule="auto"/>
             </w:pPr>
             <w:r>
-              <w:t xml:space="preserve">File to configure lake biogeochemical parameters for Aquatic </w:t>
-            </w:r>
-            <w:proofErr w:type="spellStart"/>
-            <w:r>
-              <w:t>Ecodynamics</w:t>
-            </w:r>
-            <w:proofErr w:type="spellEnd"/>
-            <w:r>
-              <w:t xml:space="preserve"> (AED) to simulate oxygen, carbon, phosphorus, and nitrogen dynamics, among others for Lake Sunapee. Save </w:t>
+              <w:t xml:space="preserve">File to configure lake biogeochemical parameters for Aquatic Ecodynamics (AED) to simulate oxygen, carbon, phosphorus, and nitrogen dynamics, among others for Lake Sunapee. Save </w:t>
             </w:r>
             <w:proofErr w:type="gramStart"/>
             <w:r>
@@ -3070,23 +3054,13 @@
             </w:tcBorders>
           </w:tcPr>
           <w:p>
-            <w:proofErr w:type="spellStart"/>
-            <w:r>
-              <w:t>YYYY</w:t>
-            </w:r>
-            <w:proofErr w:type="spellEnd"/>
-            <w:r>
-              <w:t xml:space="preserve">-MM-DD </w:t>
-            </w:r>
-            <w:proofErr w:type="spellStart"/>
-            <w:r>
-              <w:t>HH:</w:t>
+            <w:r>
+              <w:t>YYYY-MM-DD HH:</w:t>
             </w:r>
             <w:proofErr w:type="gramStart"/>
             <w:r>
               <w:t>MM:SS</w:t>
             </w:r>
-            <w:proofErr w:type="spellEnd"/>
             <w:proofErr w:type="gramEnd"/>
           </w:p>
         </w:tc>
@@ -3099,7 +3073,11 @@
               <w:right w:val="single" w:sz="4" w:space="0" w:color="000000"/>
             </w:tcBorders>
           </w:tcPr>
-          <w:p/>
+          <w:p>
+            <w:r>
+              <w:t>NA</w:t>
+            </w:r>
+          </w:p>
         </w:tc>
       </w:tr>
       <w:tr>
@@ -3145,7 +3123,12 @@
           <w:p>
             <w:proofErr w:type="spellStart"/>
             <w:r>
-              <w:t>wattsPerSquareMeter</w:t>
+              <w:t>wattsPerSquareMe</w:t>
+            </w:r>
+            <w:bookmarkStart w:id="0" w:name="_GoBack"/>
+            <w:bookmarkEnd w:id="0"/>
+            <w:r>
+              <w:t>ter</w:t>
             </w:r>
             <w:proofErr w:type="spellEnd"/>
           </w:p>
@@ -3159,7 +3142,11 @@
               <w:right w:val="single" w:sz="4" w:space="0" w:color="000000"/>
             </w:tcBorders>
           </w:tcPr>
-          <w:p/>
+          <w:p>
+            <w:r>
+              <w:t>NA</w:t>
+            </w:r>
+          </w:p>
         </w:tc>
       </w:tr>
       <w:tr>
@@ -3219,7 +3206,11 @@
               <w:right w:val="single" w:sz="4" w:space="0" w:color="000000"/>
             </w:tcBorders>
           </w:tcPr>
-          <w:p/>
+          <w:p>
+            <w:r>
+              <w:t>NA</w:t>
+            </w:r>
+          </w:p>
         </w:tc>
       </w:tr>
       <w:tr>
@@ -3279,7 +3270,11 @@
               <w:right w:val="single" w:sz="4" w:space="0" w:color="000000"/>
             </w:tcBorders>
           </w:tcPr>
-          <w:p/>
+          <w:p>
+            <w:r>
+              <w:t>NA</w:t>
+            </w:r>
+          </w:p>
         </w:tc>
       </w:tr>
       <w:tr>
@@ -3337,7 +3332,11 @@
               <w:right w:val="single" w:sz="4" w:space="0" w:color="000000"/>
             </w:tcBorders>
           </w:tcPr>
-          <w:p/>
+          <w:p>
+            <w:r>
+              <w:t>NA</w:t>
+            </w:r>
+          </w:p>
         </w:tc>
       </w:tr>
       <w:tr>
@@ -3397,7 +3396,11 @@
               <w:right w:val="single" w:sz="4" w:space="0" w:color="000000"/>
             </w:tcBorders>
           </w:tcPr>
-          <w:p/>
+          <w:p>
+            <w:r>
+              <w:t>NA</w:t>
+            </w:r>
+          </w:p>
         </w:tc>
       </w:tr>
       <w:tr>
@@ -3455,7 +3458,11 @@
               <w:right w:val="single" w:sz="4" w:space="0" w:color="000000"/>
             </w:tcBorders>
           </w:tcPr>
-          <w:p/>
+          <w:p>
+            <w:r>
+              <w:t>NA</w:t>
+            </w:r>
+          </w:p>
         </w:tc>
       </w:tr>
       <w:tr>
@@ -3513,7 +3520,11 @@
               <w:right w:val="single" w:sz="4" w:space="0" w:color="000000"/>
             </w:tcBorders>
           </w:tcPr>
-          <w:p/>
+          <w:p>
+            <w:r>
+              <w:t>NA</w:t>
+            </w:r>
+          </w:p>
         </w:tc>
       </w:tr>
     </w:tbl>
@@ -3676,23 +3687,13 @@
             </w:tcBorders>
           </w:tcPr>
           <w:p>
-            <w:proofErr w:type="spellStart"/>
-            <w:r>
-              <w:t>YYYY</w:t>
-            </w:r>
-            <w:proofErr w:type="spellEnd"/>
-            <w:r>
-              <w:t xml:space="preserve">-MM-DD </w:t>
-            </w:r>
-            <w:proofErr w:type="spellStart"/>
-            <w:r>
-              <w:t>HH:</w:t>
+            <w:r>
+              <w:t>YYYY-MM-DD HH:</w:t>
             </w:r>
             <w:proofErr w:type="gramStart"/>
             <w:r>
               <w:t>MM:SS</w:t>
             </w:r>
-            <w:proofErr w:type="spellEnd"/>
             <w:proofErr w:type="gramEnd"/>
           </w:p>
         </w:tc>
@@ -4121,12 +4122,7 @@
               <w:t xml:space="preserve">Inflow </w:t>
             </w:r>
             <w:r>
-              <w:t>filterable reactive phosphorus c</w:t>
-            </w:r>
-            <w:bookmarkStart w:id="0" w:name="_GoBack"/>
-            <w:bookmarkEnd w:id="0"/>
-            <w:r>
-              <w:t>oncentration</w:t>
+              <w:t>filterable reactive phosphorus concentration</w:t>
             </w:r>
           </w:p>
         </w:tc>
@@ -4318,23 +4314,13 @@
             </w:tcBorders>
           </w:tcPr>
           <w:p>
-            <w:proofErr w:type="spellStart"/>
-            <w:r>
-              <w:t>YYYY</w:t>
-            </w:r>
-            <w:proofErr w:type="spellEnd"/>
-            <w:r>
-              <w:t xml:space="preserve">-MM-DD </w:t>
-            </w:r>
-            <w:proofErr w:type="spellStart"/>
-            <w:r>
-              <w:t>HH:</w:t>
+            <w:r>
+              <w:t>YYYY-MM-DD HH:</w:t>
             </w:r>
             <w:proofErr w:type="gramStart"/>
             <w:r>
               <w:t>MM:SS</w:t>
             </w:r>
-            <w:proofErr w:type="spellEnd"/>
             <w:proofErr w:type="gramEnd"/>
           </w:p>
         </w:tc>
@@ -4661,6 +4647,7 @@
     <w:lsdException w:name="HTML Sample" w:semiHidden="1" w:unhideWhenUsed="1"/>
     <w:lsdException w:name="HTML Typewriter" w:semiHidden="1" w:unhideWhenUsed="1"/>
     <w:lsdException w:name="HTML Variable" w:semiHidden="1" w:unhideWhenUsed="1"/>
+    <w:lsdException w:name="Normal Table" w:semiHidden="1" w:unhideWhenUsed="1"/>
     <w:lsdException w:name="annotation subject" w:semiHidden="1" w:unhideWhenUsed="1"/>
     <w:lsdException w:name="No List" w:semiHidden="1" w:unhideWhenUsed="1"/>
     <w:lsdException w:name="Outline List 1" w:semiHidden="1" w:unhideWhenUsed="1"/>
@@ -4704,8 +4691,10 @@
     <w:lsdException w:name="Table Elegant" w:semiHidden="1" w:unhideWhenUsed="1"/>
     <w:lsdException w:name="Table Professional" w:semiHidden="1" w:unhideWhenUsed="1"/>
     <w:lsdException w:name="Table Subtle 1" w:semiHidden="1" w:unhideWhenUsed="1"/>
+    <w:lsdException w:name="Table Subtle 2" w:semiHidden="1" w:unhideWhenUsed="1"/>
     <w:lsdException w:name="Table Web 1" w:semiHidden="1" w:unhideWhenUsed="1"/>
     <w:lsdException w:name="Table Web 2" w:semiHidden="1" w:unhideWhenUsed="1"/>
+    <w:lsdException w:name="Table Web 3" w:semiHidden="1" w:unhideWhenUsed="1"/>
     <w:lsdException w:name="Balloon Text" w:semiHidden="1" w:unhideWhenUsed="1"/>
     <w:lsdException w:name="Table Grid" w:uiPriority="39"/>
     <w:lsdException w:name="Table Theme" w:semiHidden="1" w:unhideWhenUsed="1"/>
@@ -5382,7 +5371,7 @@
 </file>
 
 <file path=customXml/itemProps1.xml><?xml version="1.0" encoding="utf-8"?>
-<ds:datastoreItem xmlns:ds="http://schemas.openxmlformats.org/officeDocument/2006/customXml" ds:itemID="{615522EA-94CC-4DC4-80FE-8A279030299E}">
+<ds:datastoreItem xmlns:ds="http://schemas.openxmlformats.org/officeDocument/2006/customXml" ds:itemID="{59DA472A-323D-41BB-A154-6A221A588864}">
   <ds:schemaRefs>
     <ds:schemaRef ds:uri="http://schemas.openxmlformats.org/officeDocument/2006/bibliography"/>
   </ds:schemaRefs>

</xml_diff>

<commit_message>
making the READMEs have all entity types specified for .nml files
</commit_message>
<xml_diff>
--- a/EDI_Publishing/Macrosystems_EDDIE_Module_2_CrossScale_Interactions/cross_scale_interactions_README.docx
+++ b/EDI_Publishing/Macrosystems_EDDIE_Module_2_CrossScale_Interactions/cross_scale_interactions_README.docx
@@ -388,6 +388,14 @@
               <w:widowControl w:val="0"/>
               <w:spacing w:after="0" w:line="240" w:lineRule="auto"/>
             </w:pPr>
+            <w:r>
+              <w:t>text/x-</w:t>
+            </w:r>
+            <w:proofErr w:type="spellStart"/>
+            <w:r>
+              <w:t>rsrc</w:t>
+            </w:r>
+            <w:proofErr w:type="spellEnd"/>
           </w:p>
         </w:tc>
         <w:tc>
@@ -482,6 +490,14 @@
               <w:widowControl w:val="0"/>
               <w:spacing w:after="0" w:line="240" w:lineRule="auto"/>
             </w:pPr>
+            <w:r>
+              <w:t>text/x-</w:t>
+            </w:r>
+            <w:proofErr w:type="spellStart"/>
+            <w:r>
+              <w:t>rsrc</w:t>
+            </w:r>
+            <w:proofErr w:type="spellEnd"/>
           </w:p>
         </w:tc>
         <w:tc>
@@ -576,6 +592,14 @@
               <w:widowControl w:val="0"/>
               <w:spacing w:after="0" w:line="240" w:lineRule="auto"/>
             </w:pPr>
+            <w:r>
+              <w:t>text/x-</w:t>
+            </w:r>
+            <w:proofErr w:type="spellStart"/>
+            <w:r>
+              <w:t>rsrc</w:t>
+            </w:r>
+            <w:proofErr w:type="spellEnd"/>
           </w:p>
         </w:tc>
         <w:tc>
@@ -670,6 +694,14 @@
               <w:widowControl w:val="0"/>
               <w:spacing w:after="0" w:line="240" w:lineRule="auto"/>
             </w:pPr>
+            <w:r>
+              <w:t>text/x-</w:t>
+            </w:r>
+            <w:proofErr w:type="spellStart"/>
+            <w:r>
+              <w:t>rsrc</w:t>
+            </w:r>
+            <w:proofErr w:type="spellEnd"/>
           </w:p>
         </w:tc>
         <w:tc>
@@ -1688,6 +1720,14 @@
               <w:widowControl w:val="0"/>
               <w:spacing w:after="0" w:line="240" w:lineRule="auto"/>
             </w:pPr>
+            <w:r>
+              <w:t>text/x-</w:t>
+            </w:r>
+            <w:proofErr w:type="spellStart"/>
+            <w:r>
+              <w:t>rsrc</w:t>
+            </w:r>
+            <w:proofErr w:type="spellEnd"/>
           </w:p>
         </w:tc>
         <w:tc>
@@ -1782,6 +1822,14 @@
               <w:widowControl w:val="0"/>
               <w:spacing w:after="0" w:line="240" w:lineRule="auto"/>
             </w:pPr>
+            <w:r>
+              <w:t>text/x-</w:t>
+            </w:r>
+            <w:proofErr w:type="spellStart"/>
+            <w:r>
+              <w:t>rsrc</w:t>
+            </w:r>
+            <w:proofErr w:type="spellEnd"/>
           </w:p>
         </w:tc>
         <w:tc>
@@ -1876,6 +1924,14 @@
               <w:widowControl w:val="0"/>
               <w:spacing w:after="0" w:line="240" w:lineRule="auto"/>
             </w:pPr>
+            <w:r>
+              <w:t>text/x-</w:t>
+            </w:r>
+            <w:proofErr w:type="spellStart"/>
+            <w:r>
+              <w:t>rsrc</w:t>
+            </w:r>
+            <w:proofErr w:type="spellEnd"/>
           </w:p>
         </w:tc>
         <w:tc>
@@ -1970,6 +2026,11 @@
               <w:widowControl w:val="0"/>
               <w:spacing w:after="0" w:line="240" w:lineRule="auto"/>
             </w:pPr>
+            <w:r>
+              <w:t>text/x-rsrc</w:t>
+            </w:r>
+            <w:bookmarkStart w:id="0" w:name="_GoBack"/>
+            <w:bookmarkEnd w:id="0"/>
           </w:p>
         </w:tc>
         <w:tc>
@@ -3123,12 +3184,7 @@
           <w:p>
             <w:proofErr w:type="spellStart"/>
             <w:r>
-              <w:t>wattsPerSquareMe</w:t>
-            </w:r>
-            <w:bookmarkStart w:id="0" w:name="_GoBack"/>
-            <w:bookmarkEnd w:id="0"/>
-            <w:r>
-              <w:t>ter</w:t>
+              <w:t>wattsPerSquareMeter</w:t>
             </w:r>
             <w:proofErr w:type="spellEnd"/>
           </w:p>
@@ -5371,7 +5427,7 @@
 </file>
 
 <file path=customXml/itemProps1.xml><?xml version="1.0" encoding="utf-8"?>
-<ds:datastoreItem xmlns:ds="http://schemas.openxmlformats.org/officeDocument/2006/customXml" ds:itemID="{59DA472A-323D-41BB-A154-6A221A588864}">
+<ds:datastoreItem xmlns:ds="http://schemas.openxmlformats.org/officeDocument/2006/customXml" ds:itemID="{196CB015-9EDA-2B43-96FA-6226D8AAFEAB}">
   <ds:schemaRefs>
     <ds:schemaRef ds:uri="http://schemas.openxmlformats.org/officeDocument/2006/bibliography"/>
   </ds:schemaRefs>

</xml_diff>